<commit_message>
Actualización - Tabla de Aprendizajes obtenidos
</commit_message>
<xml_diff>
--- a/Documentación TP1 Carlos Guzmán y Samuel Garcés.docx
+++ b/Documentación TP1 Carlos Guzmán y Samuel Garcés.docx
@@ -2079,6 +2079,14 @@
                 <w:lang w:val="es-CR"/>
               </w:rPr>
             </w:pPr>
+            <w:r>
+              <w:rPr>
+                <w:sz w:val="28"/>
+                <w:szCs w:val="28"/>
+                <w:lang w:val="es-CR"/>
+              </w:rPr>
+              <w:t>Uso de módulos para la optimización del código</w:t>
+            </w:r>
           </w:p>
         </w:tc>
       </w:tr>
@@ -2139,6 +2147,14 @@
                 <w:lang w:val="es-CR"/>
               </w:rPr>
             </w:pPr>
+            <w:r>
+              <w:rPr>
+                <w:sz w:val="28"/>
+                <w:szCs w:val="28"/>
+                <w:lang w:val="es-CR"/>
+              </w:rPr>
+              <w:t>Codificación de if-else en una sola línea</w:t>
+            </w:r>
           </w:p>
         </w:tc>
       </w:tr>
@@ -2199,6 +2215,14 @@
                 <w:lang w:val="es-CR"/>
               </w:rPr>
             </w:pPr>
+            <w:r>
+              <w:rPr>
+                <w:sz w:val="28"/>
+                <w:szCs w:val="28"/>
+                <w:lang w:val="es-CR"/>
+              </w:rPr>
+              <w:t>Codificación de ciclos “for” en una sola línea</w:t>
+            </w:r>
           </w:p>
         </w:tc>
       </w:tr>
@@ -2259,6 +2283,14 @@
                 <w:lang w:val="es-CR"/>
               </w:rPr>
             </w:pPr>
+            <w:r>
+              <w:rPr>
+                <w:sz w:val="28"/>
+                <w:szCs w:val="28"/>
+                <w:lang w:val="es-CR"/>
+              </w:rPr>
+              <w:t>Validación recursiva de los datos de entrada</w:t>
+            </w:r>
           </w:p>
         </w:tc>
       </w:tr>
@@ -2319,6 +2351,30 @@
                 <w:lang w:val="es-CR"/>
               </w:rPr>
             </w:pPr>
+            <w:r>
+              <w:rPr>
+                <w:sz w:val="28"/>
+                <w:szCs w:val="28"/>
+                <w:lang w:val="es-CR"/>
+              </w:rPr>
+              <w:t>Utilización del formato f“</w:t>
+            </w:r>
+            <w:r>
+              <w:rPr>
+                <w:sz w:val="28"/>
+                <w:szCs w:val="28"/>
+                <w:lang w:val="es-CR"/>
+              </w:rPr>
+              <w:t>...</w:t>
+            </w:r>
+            <w:r>
+              <w:rPr>
+                <w:sz w:val="28"/>
+                <w:szCs w:val="28"/>
+                <w:lang w:val="es-CR"/>
+              </w:rPr>
+              <w:t>” para concatenar strings</w:t>
+            </w:r>
           </w:p>
         </w:tc>
       </w:tr>
@@ -2439,6 +2495,8 @@
                 <w:lang w:val="es-CR"/>
               </w:rPr>
             </w:pPr>
+            <w:bookmarkStart w:id="0" w:name="_GoBack"/>
+            <w:bookmarkEnd w:id="0"/>
           </w:p>
         </w:tc>
       </w:tr>
@@ -2477,6 +2535,30 @@
                 <w:lang w:val="es-CR"/>
               </w:rPr>
             </w:pPr>
+            <w:r>
+              <w:rPr>
+                <w:sz w:val="28"/>
+                <w:szCs w:val="28"/>
+                <w:lang w:val="es-CR"/>
+              </w:rPr>
+              <w:t>Análisis</w:t>
+            </w:r>
+            <w:r>
+              <w:rPr>
+                <w:sz w:val="28"/>
+                <w:szCs w:val="28"/>
+                <w:lang w:val="es-CR"/>
+              </w:rPr>
+              <w:t xml:space="preserve"> crítico</w:t>
+            </w:r>
+            <w:r>
+              <w:rPr>
+                <w:sz w:val="28"/>
+                <w:szCs w:val="28"/>
+                <w:lang w:val="es-CR"/>
+              </w:rPr>
+              <w:t xml:space="preserve"> de código ajeno </w:t>
+            </w:r>
           </w:p>
         </w:tc>
         <w:tc>
@@ -2557,8 +2639,6 @@
           <w:lang w:val="es-CR"/>
         </w:rPr>
       </w:pPr>
-      <w:bookmarkStart w:id="0" w:name="_GoBack"/>
-      <w:bookmarkEnd w:id="0"/>
     </w:p>
     <w:p>
       <w:pPr>

</xml_diff>